<commit_message>
moved Effizienz_Evaluierer.py and Projektdokumentation_effizienzeval.docx into a new subfolder
</commit_message>
<xml_diff>
--- a/Projektdokumentation_Quotavis.docx
+++ b/Projektdokumentation_Quotavis.docx
@@ -37,7 +37,67 @@
         <w:rPr>
           <w:rFonts w:ascii="Charter" w:hAnsi="Charter"/>
         </w:rPr>
-        <w:t xml:space="preserve">Das Log-Datei-Visualisierungsprogramm (im Folgenden Plotter oder Script genannt) dient der Visualisierung des zeitlichen Verlaufs des Verbrauchs eines Jobs auf dem Lichtenberg-Hochleistungsrechner. </w:t>
+        <w:t xml:space="preserve">Das Log-Datei-Visualisierungsprogramm (im Folgenden </w:t>
+      </w:r>
+      <w:r>
+        <w:rPr>
+          <w:rFonts w:ascii="Charter" w:hAnsi="Charter"/>
+        </w:rPr>
+        <w:t>„</w:t>
+      </w:r>
+      <w:r>
+        <w:rPr>
+          <w:rFonts w:ascii="Charter" w:hAnsi="Charter"/>
+        </w:rPr>
+        <w:t>Plotter</w:t>
+      </w:r>
+      <w:r>
+        <w:rPr>
+          <w:rFonts w:ascii="Charter" w:hAnsi="Charter"/>
+        </w:rPr>
+        <w:t>“</w:t>
+      </w:r>
+      <w:r>
+        <w:rPr>
+          <w:rFonts w:ascii="Charter" w:hAnsi="Charter"/>
+        </w:rPr>
+        <w:t xml:space="preserve"> oder </w:t>
+      </w:r>
+      <w:r>
+        <w:rPr>
+          <w:rFonts w:ascii="Charter" w:hAnsi="Charter"/>
+        </w:rPr>
+        <w:t>„</w:t>
+      </w:r>
+      <w:r>
+        <w:rPr>
+          <w:rFonts w:ascii="Charter" w:hAnsi="Charter"/>
+        </w:rPr>
+        <w:t>Script</w:t>
+      </w:r>
+      <w:r>
+        <w:rPr>
+          <w:rFonts w:ascii="Charter" w:hAnsi="Charter"/>
+        </w:rPr>
+        <w:t>“</w:t>
+      </w:r>
+      <w:r>
+        <w:rPr>
+          <w:rFonts w:ascii="Charter" w:hAnsi="Charter"/>
+        </w:rPr>
+        <w:t xml:space="preserve"> genannt) dient der Visualisierung des zeitlichen Verlaufs des Verbrauchs eines </w:t>
+      </w:r>
+      <w:r>
+        <w:rPr>
+          <w:rFonts w:ascii="Charter" w:hAnsi="Charter"/>
+        </w:rPr>
+        <w:t xml:space="preserve">oder mehrerer </w:t>
+      </w:r>
+      <w:r>
+        <w:rPr>
+          <w:rFonts w:ascii="Charter" w:hAnsi="Charter"/>
+        </w:rPr>
+        <w:t xml:space="preserve">Jobs auf dem Lichtenberg-Hochleistungsrechner. </w:t>
       </w:r>
       <w:r>
         <w:rPr>
@@ -68,6 +128,7 @@
       <w:pPr>
         <w:rPr>
           <w:rFonts w:ascii="Charter" w:hAnsi="Charter"/>
+          <w:b/>
         </w:rPr>
       </w:pPr>
       <w:r>
@@ -85,11 +146,41 @@
         </w:rPr>
         <w:t>:</w:t>
       </w:r>
-      <w:r>
-        <w:rPr>
-          <w:rFonts w:ascii="Charter" w:hAnsi="Charter"/>
-        </w:rPr>
-        <w:t xml:space="preserve"> „Plotter.zip“, Anleitung</w:t>
+    </w:p>
+    <w:p>
+      <w:pPr>
+        <w:pStyle w:val="Listenabsatz"/>
+        <w:numPr>
+          <w:ilvl w:val="0"/>
+          <w:numId w:val="1"/>
+        </w:numPr>
+        <w:rPr>
+          <w:rFonts w:ascii="Charter" w:hAnsi="Charter"/>
+        </w:rPr>
+      </w:pPr>
+      <w:r>
+        <w:rPr>
+          <w:rFonts w:ascii="Charter" w:hAnsi="Charter"/>
+        </w:rPr>
+        <w:t>Quota_Visualisierer.py</w:t>
+      </w:r>
+    </w:p>
+    <w:p>
+      <w:pPr>
+        <w:pStyle w:val="Listenabsatz"/>
+        <w:numPr>
+          <w:ilvl w:val="0"/>
+          <w:numId w:val="1"/>
+        </w:numPr>
+        <w:rPr>
+          <w:rFonts w:ascii="Charter" w:hAnsi="Charter"/>
+        </w:rPr>
+      </w:pPr>
+      <w:r>
+        <w:rPr>
+          <w:rFonts w:ascii="Charter" w:hAnsi="Charter"/>
+        </w:rPr>
+        <w:t>Projektdokumentation</w:t>
       </w:r>
     </w:p>
     <w:p>
@@ -162,7 +253,33 @@
         <w:rPr>
           <w:rFonts w:ascii="Charter" w:hAnsi="Charter"/>
         </w:rPr>
-        <w:t>-Bibliothek und insbesondere die datetime-Bibliothek.</w:t>
+        <w:t xml:space="preserve">-Bibliothek und insbesondere die </w:t>
+      </w:r>
+      <w:r>
+        <w:rPr>
+          <w:rFonts w:ascii="Charter" w:hAnsi="Charter"/>
+        </w:rPr>
+        <w:t>„</w:t>
+      </w:r>
+      <w:r>
+        <w:rPr>
+          <w:rFonts w:ascii="Charter" w:hAnsi="Charter"/>
+        </w:rPr>
+        <w:t>datetime</w:t>
+      </w:r>
+      <w:r>
+        <w:rPr>
+          <w:rFonts w:ascii="Charter" w:hAnsi="Charter"/>
+        </w:rPr>
+        <w:t>“</w:t>
+      </w:r>
+      <w:bookmarkStart w:id="0" w:name="_GoBack"/>
+      <w:bookmarkEnd w:id="0"/>
+      <w:r>
+        <w:rPr>
+          <w:rFonts w:ascii="Charter" w:hAnsi="Charter"/>
+        </w:rPr>
+        <w:t>-Bibliothek.</w:t>
       </w:r>
     </w:p>
     <w:p>
@@ -316,7 +433,13 @@
         <w:rPr>
           <w:rFonts w:ascii="Charter" w:hAnsi="Charter"/>
         </w:rPr>
-        <w:t>hierbei ersetzen Sie bitte „Source_Datei“ mit dem Namen der Source-Datei,</w:t>
+        <w:t>H</w:t>
+      </w:r>
+      <w:r>
+        <w:rPr>
+          <w:rFonts w:ascii="Charter" w:hAnsi="Charter"/>
+        </w:rPr>
+        <w:t>ierbei ersetzen Sie bitte „Source_Datei“ mit dem Namen der Source-Datei,</w:t>
       </w:r>
       <w:r>
         <w:rPr>
@@ -358,7 +481,7 @@
         <w:rPr>
           <w:rFonts w:ascii="Charter" w:hAnsi="Charter"/>
         </w:rPr>
-        <w:t xml:space="preserve"> (z.B „</w:t>
+        <w:t xml:space="preserve">, z.B.: </w:t>
       </w:r>
     </w:p>
     <w:tbl>
@@ -462,13 +585,7 @@
         <w:rPr>
           <w:rFonts w:ascii="Charter" w:hAnsi="Charter"/>
         </w:rPr>
-        <w:t>).</w:t>
-      </w:r>
-      <w:r>
-        <w:rPr>
-          <w:rFonts w:ascii="Charter" w:hAnsi="Charter"/>
-        </w:rPr>
-        <w:t xml:space="preserve"> Der Begriff Startpunkt soll mit einem Datum oder einem Datum inklusive sekundengenaue Uhrzeit in folgendem Format angegeben werden:</w:t>
+        <w:t>Der Begriff Startpunkt soll mit einem Datum oder einem Datum inklusive sekundengenaue Uhrzeit in folgendem Format angegeben werden:</w:t>
       </w:r>
       <w:r>
         <w:t xml:space="preserve"> </w:t>
@@ -560,26 +677,21 @@
         </w:rPr>
         <w:t xml:space="preserve">“, der Projektname soll innerhalb des Accountnamens vorkommen. </w:t>
       </w:r>
-    </w:p>
-    <w:p>
-      <w:pPr>
-        <w:rPr>
-          <w:rFonts w:ascii="Charter" w:hAnsi="Charter"/>
-        </w:rPr>
-      </w:pPr>
+      <w:r>
+        <w:br/>
+      </w:r>
       <w:r>
         <w:rPr>
           <w:rFonts w:ascii="Charter" w:hAnsi="Charter"/>
         </w:rPr>
         <w:t>Die Parameter Jahresquota, Startpunkt und Projektname sind optional.</w:t>
       </w:r>
-    </w:p>
-    <w:p>
-      <w:pPr>
-        <w:rPr>
-          <w:rFonts w:ascii="Charter" w:hAnsi="Charter"/>
-        </w:rPr>
-      </w:pPr>
+      <w:r>
+        <w:rPr>
+          <w:rFonts w:ascii="Charter" w:hAnsi="Charter"/>
+        </w:rPr>
+        <w:br/>
+      </w:r>
       <w:r>
         <w:rPr>
           <w:rFonts w:ascii="Charter" w:hAnsi="Charter"/>
@@ -674,7 +786,19 @@
         <w:rPr>
           <w:rFonts w:ascii="Charter" w:hAnsi="Charter"/>
         </w:rPr>
-        <w:t>109575 Sekunden, also 30,4375 Tage</w:t>
+        <w:t xml:space="preserve">109575 Sekunden, also </w:t>
+      </w:r>
+      <w:r>
+        <w:rPr>
+          <w:rFonts w:ascii="Charter" w:hAnsi="Charter"/>
+        </w:rPr>
+        <w:t>ca. 30</w:t>
+      </w:r>
+      <w:r>
+        <w:rPr>
+          <w:rFonts w:ascii="Charter" w:hAnsi="Charter"/>
+        </w:rPr>
+        <w:t xml:space="preserve"> Tage</w:t>
       </w:r>
       <w:r>
         <w:rPr>
@@ -715,7 +839,7 @@
                     <pic:cNvPicPr/>
                   </pic:nvPicPr>
                   <pic:blipFill>
-                    <a:blip r:embed="rId4" cstate="print">
+                    <a:blip r:embed="rId5" cstate="print">
                       <a:extLst>
                         <a:ext uri="{28A0092B-C50C-407E-A947-70E740481C1C}">
                           <a14:useLocalDpi xmlns:a14="http://schemas.microsoft.com/office/drawing/2010/main" val="0"/>
@@ -752,27 +876,14 @@
       <w:r>
         <w:t xml:space="preserve">Abbildung </w:t>
       </w:r>
-      <w:r>
-        <w:fldChar w:fldCharType="begin"/>
-      </w:r>
-      <w:r>
-        <w:instrText xml:space="preserve"> SEQ Abbildung \* ARABIC </w:instrText>
-      </w:r>
-      <w:r>
-        <w:fldChar w:fldCharType="separate"/>
-      </w:r>
-      <w:r>
-        <w:rPr>
-          <w:noProof/>
-        </w:rPr>
-        <w:t>1</w:t>
-      </w:r>
-      <w:r>
-        <w:rPr>
-          <w:noProof/>
-        </w:rPr>
-        <w:fldChar w:fldCharType="end"/>
-      </w:r>
+      <w:fldSimple w:instr=" SEQ Abbildung \* ARABIC ">
+        <w:r>
+          <w:rPr>
+            <w:noProof/>
+          </w:rPr>
+          <w:t>1</w:t>
+        </w:r>
+      </w:fldSimple>
       <w:r>
         <w:t>: Eine Visualisierung einer Log-Datei</w:t>
       </w:r>
@@ -826,20 +937,12 @@
         </w:rPr>
         <w:t>interpretieren, hier durch ein farbiges Highlight der möglichen Quotas.</w:t>
       </w:r>
-    </w:p>
-    <w:p>
-      <w:pPr>
-        <w:rPr>
-          <w:rFonts w:ascii="Charter" w:hAnsi="Charter"/>
-        </w:rPr>
-      </w:pPr>
-    </w:p>
-    <w:p>
-      <w:pPr>
-        <w:rPr>
-          <w:rFonts w:ascii="Charter" w:hAnsi="Charter"/>
-        </w:rPr>
-      </w:pPr>
+      <w:r>
+        <w:rPr>
+          <w:rFonts w:ascii="Charter" w:hAnsi="Charter"/>
+        </w:rPr>
+        <w:br/>
+      </w:r>
       <w:r>
         <w:rPr>
           <w:rFonts w:ascii="Charter" w:hAnsi="Charter"/>
@@ -1007,32 +1110,59 @@
           <w:rFonts w:ascii="Charter" w:hAnsi="Charter"/>
           <w:b/>
         </w:rPr>
+        <w:t>Colorisation</w:t>
+      </w:r>
+      <w:r>
+        <w:rPr>
+          <w:rFonts w:ascii="Charter" w:hAnsi="Charter"/>
+        </w:rPr>
+        <w:t>; nimmt als Parameter zwei Vergleichswerte entgegen, und gibt für das Verhältnis</w:t>
+      </w:r>
+      <w:r>
+        <w:rPr>
+          <w:rFonts w:ascii="Charter" w:hAnsi="Charter"/>
+        </w:rPr>
+        <w:t xml:space="preserve"> </w:t>
+      </w:r>
+      <w:r>
+        <w:rPr>
+          <w:rFonts w:ascii="Charter" w:hAnsi="Charter"/>
+        </w:rPr>
+        <w:t>der beiden eine Farbe zurück.</w:t>
+      </w:r>
+      <w:r>
+        <w:rPr>
+          <w:rFonts w:ascii="Charter" w:hAnsi="Charter"/>
+        </w:rPr>
+        <w:t xml:space="preserve"> </w:t>
+      </w:r>
+    </w:p>
+    <w:p>
+      <w:pPr>
+        <w:ind w:left="993" w:hanging="709"/>
+        <w:rPr>
+          <w:rFonts w:ascii="Charter" w:hAnsi="Charter"/>
+        </w:rPr>
+      </w:pPr>
+      <w:r>
+        <w:rPr>
+          <w:rFonts w:ascii="Charter" w:hAnsi="Charter"/>
+          <w:b/>
+        </w:rPr>
         <w:lastRenderedPageBreak/>
-        <w:t>Colorisation</w:t>
-      </w:r>
-      <w:r>
-        <w:rPr>
-          <w:rFonts w:ascii="Charter" w:hAnsi="Charter"/>
-        </w:rPr>
-        <w:t>; nimmt als Parameter zwei Vergleichswerte entgegen, und gibt für das Verhältnis</w:t>
-      </w:r>
-      <w:r>
-        <w:rPr>
-          <w:rFonts w:ascii="Charter" w:hAnsi="Charter"/>
-        </w:rPr>
-        <w:t xml:space="preserve"> </w:t>
-      </w:r>
-      <w:r>
-        <w:rPr>
-          <w:rFonts w:ascii="Charter" w:hAnsi="Charter"/>
-        </w:rPr>
-        <w:t>der beiden eine Farbe zurück.</w:t>
-      </w:r>
-      <w:r>
-        <w:rPr>
-          <w:rFonts w:ascii="Charter" w:hAnsi="Charter"/>
-        </w:rPr>
-        <w:t xml:space="preserve"> </w:t>
+        <w:t>Essentialpar</w:t>
+      </w:r>
+      <w:r>
+        <w:rPr>
+          <w:rFonts w:ascii="Charter" w:hAnsi="Charter"/>
+        </w:rPr>
+        <w:t>:</w:t>
+      </w:r>
+      <w:r>
+        <w:rPr>
+          <w:rFonts w:ascii="Charter" w:hAnsi="Charter"/>
+        </w:rPr>
+        <w:t xml:space="preserve"> greift die verwendeten Parameter auf, und interpretiert jeden Parameter, der mit „-o“ anfängt als Output, sowie jeden, der mit „-src“ anfängt als Quelldatei für Daten, darüber hinaus alle Parameter, die nicht mit einem „-“ anfangen ebenfalls als Datenquelle, es sei denn, es existiert kein Parameter, der mit „-o“ anfängt. In diesem Fall wird der letzte, vorzeichenlose Parameter als Outputdatei angesehen.</w:t>
       </w:r>
     </w:p>
     <w:p>
@@ -1047,33 +1177,6 @@
           <w:rFonts w:ascii="Charter" w:hAnsi="Charter"/>
           <w:b/>
         </w:rPr>
-        <w:t>Essentialpar</w:t>
-      </w:r>
-      <w:r>
-        <w:rPr>
-          <w:rFonts w:ascii="Charter" w:hAnsi="Charter"/>
-        </w:rPr>
-        <w:t>:</w:t>
-      </w:r>
-      <w:r>
-        <w:rPr>
-          <w:rFonts w:ascii="Charter" w:hAnsi="Charter"/>
-        </w:rPr>
-        <w:t xml:space="preserve"> greift die verwendeten Parameter auf, und interpretiert jeden Parameter, der mit „-o“ anfängt als Output, sowie jeden, der mit „-src“ anfängt als Quelldatei für Daten, darüber hinaus alle Parameter, die nicht mit einem „-“ anfangen ebenfalls als Datenquelle, es sei denn, es existiert kein Parameter, der mit „-o“ anfängt. In diesem Fall wird der letzte, vorzeichenlose Parameter als Outputdatei angesehen.</w:t>
-      </w:r>
-    </w:p>
-    <w:p>
-      <w:pPr>
-        <w:ind w:left="993" w:hanging="709"/>
-        <w:rPr>
-          <w:rFonts w:ascii="Charter" w:hAnsi="Charter"/>
-        </w:rPr>
-      </w:pPr>
-      <w:r>
-        <w:rPr>
-          <w:rFonts w:ascii="Charter" w:hAnsi="Charter"/>
-          <w:b/>
-        </w:rPr>
         <w:t>Translate_time_to_sec:</w:t>
       </w:r>
       <w:r>
@@ -1088,8 +1191,6 @@
         </w:rPr>
         <w:t xml:space="preserve">optionalen Tagen, Stunden, sowie Sekunden </w:t>
       </w:r>
-      <w:bookmarkStart w:id="0" w:name="_GoBack"/>
-      <w:bookmarkEnd w:id="0"/>
       <w:r>
         <w:rPr>
           <w:rFonts w:ascii="Charter" w:hAnsi="Charter"/>
@@ -1425,6 +1526,127 @@
     </w:sectPr>
   </w:body>
 </w:document>
+</file>
+
+<file path=word/numbering.xml><?xml version="1.0" encoding="utf-8"?>
+<w:numbering xmlns:wpc="http://schemas.microsoft.com/office/word/2010/wordprocessingCanvas" xmlns:cx="http://schemas.microsoft.com/office/drawing/2014/chartex" xmlns:mc="http://schemas.openxmlformats.org/markup-compatibility/2006" xmlns:o="urn:schemas-microsoft-com:office:office" xmlns:r="http://schemas.openxmlformats.org/officeDocument/2006/relationships" xmlns:m="http://schemas.openxmlformats.org/officeDocument/2006/math" xmlns:v="urn:schemas-microsoft-com:vml" xmlns:wp14="http://schemas.microsoft.com/office/word/2010/wordprocessingDrawing" xmlns:wp="http://schemas.openxmlformats.org/drawingml/2006/wordprocessingDrawing" xmlns:w10="urn:schemas-microsoft-com:office:word" xmlns:w="http://schemas.openxmlformats.org/wordprocessingml/2006/main" xmlns:w14="http://schemas.microsoft.com/office/word/2010/wordml" xmlns:w15="http://schemas.microsoft.com/office/word/2012/wordml" xmlns:w16se="http://schemas.microsoft.com/office/word/2015/wordml/symex" xmlns:wpg="http://schemas.microsoft.com/office/word/2010/wordprocessingGroup" xmlns:wpi="http://schemas.microsoft.com/office/word/2010/wordprocessingInk" xmlns:wne="http://schemas.microsoft.com/office/word/2006/wordml" xmlns:wps="http://schemas.microsoft.com/office/word/2010/wordprocessingShape" mc:Ignorable="w14 w15 w16se wp14">
+  <w:abstractNum w:abstractNumId="0" w15:restartNumberingAfterBreak="0">
+    <w:nsid w:val="44F53B5C"/>
+    <w:multiLevelType w:val="hybridMultilevel"/>
+    <w:tmpl w:val="F294AC2C"/>
+    <w:lvl w:ilvl="0" w:tplc="04070001">
+      <w:start w:val="1"/>
+      <w:numFmt w:val="bullet"/>
+      <w:lvlText w:val=""/>
+      <w:lvlJc w:val="left"/>
+      <w:pPr>
+        <w:ind w:left="781" w:hanging="360"/>
+      </w:pPr>
+      <w:rPr>
+        <w:rFonts w:ascii="Symbol" w:hAnsi="Symbol" w:hint="default"/>
+      </w:rPr>
+    </w:lvl>
+    <w:lvl w:ilvl="1" w:tplc="04070003" w:tentative="1">
+      <w:start w:val="1"/>
+      <w:numFmt w:val="bullet"/>
+      <w:lvlText w:val="o"/>
+      <w:lvlJc w:val="left"/>
+      <w:pPr>
+        <w:ind w:left="1501" w:hanging="360"/>
+      </w:pPr>
+      <w:rPr>
+        <w:rFonts w:ascii="Courier New" w:hAnsi="Courier New" w:cs="Courier New" w:hint="default"/>
+      </w:rPr>
+    </w:lvl>
+    <w:lvl w:ilvl="2" w:tplc="04070005" w:tentative="1">
+      <w:start w:val="1"/>
+      <w:numFmt w:val="bullet"/>
+      <w:lvlText w:val=""/>
+      <w:lvlJc w:val="left"/>
+      <w:pPr>
+        <w:ind w:left="2221" w:hanging="360"/>
+      </w:pPr>
+      <w:rPr>
+        <w:rFonts w:ascii="Wingdings" w:hAnsi="Wingdings" w:hint="default"/>
+      </w:rPr>
+    </w:lvl>
+    <w:lvl w:ilvl="3" w:tplc="04070001" w:tentative="1">
+      <w:start w:val="1"/>
+      <w:numFmt w:val="bullet"/>
+      <w:lvlText w:val=""/>
+      <w:lvlJc w:val="left"/>
+      <w:pPr>
+        <w:ind w:left="2941" w:hanging="360"/>
+      </w:pPr>
+      <w:rPr>
+        <w:rFonts w:ascii="Symbol" w:hAnsi="Symbol" w:hint="default"/>
+      </w:rPr>
+    </w:lvl>
+    <w:lvl w:ilvl="4" w:tplc="04070003" w:tentative="1">
+      <w:start w:val="1"/>
+      <w:numFmt w:val="bullet"/>
+      <w:lvlText w:val="o"/>
+      <w:lvlJc w:val="left"/>
+      <w:pPr>
+        <w:ind w:left="3661" w:hanging="360"/>
+      </w:pPr>
+      <w:rPr>
+        <w:rFonts w:ascii="Courier New" w:hAnsi="Courier New" w:cs="Courier New" w:hint="default"/>
+      </w:rPr>
+    </w:lvl>
+    <w:lvl w:ilvl="5" w:tplc="04070005" w:tentative="1">
+      <w:start w:val="1"/>
+      <w:numFmt w:val="bullet"/>
+      <w:lvlText w:val=""/>
+      <w:lvlJc w:val="left"/>
+      <w:pPr>
+        <w:ind w:left="4381" w:hanging="360"/>
+      </w:pPr>
+      <w:rPr>
+        <w:rFonts w:ascii="Wingdings" w:hAnsi="Wingdings" w:hint="default"/>
+      </w:rPr>
+    </w:lvl>
+    <w:lvl w:ilvl="6" w:tplc="04070001" w:tentative="1">
+      <w:start w:val="1"/>
+      <w:numFmt w:val="bullet"/>
+      <w:lvlText w:val=""/>
+      <w:lvlJc w:val="left"/>
+      <w:pPr>
+        <w:ind w:left="5101" w:hanging="360"/>
+      </w:pPr>
+      <w:rPr>
+        <w:rFonts w:ascii="Symbol" w:hAnsi="Symbol" w:hint="default"/>
+      </w:rPr>
+    </w:lvl>
+    <w:lvl w:ilvl="7" w:tplc="04070003" w:tentative="1">
+      <w:start w:val="1"/>
+      <w:numFmt w:val="bullet"/>
+      <w:lvlText w:val="o"/>
+      <w:lvlJc w:val="left"/>
+      <w:pPr>
+        <w:ind w:left="5821" w:hanging="360"/>
+      </w:pPr>
+      <w:rPr>
+        <w:rFonts w:ascii="Courier New" w:hAnsi="Courier New" w:cs="Courier New" w:hint="default"/>
+      </w:rPr>
+    </w:lvl>
+    <w:lvl w:ilvl="8" w:tplc="04070005" w:tentative="1">
+      <w:start w:val="1"/>
+      <w:numFmt w:val="bullet"/>
+      <w:lvlText w:val=""/>
+      <w:lvlJc w:val="left"/>
+      <w:pPr>
+        <w:ind w:left="6541" w:hanging="360"/>
+      </w:pPr>
+      <w:rPr>
+        <w:rFonts w:ascii="Wingdings" w:hAnsi="Wingdings" w:hint="default"/>
+      </w:rPr>
+    </w:lvl>
+  </w:abstractNum>
+  <w:num w:numId="1">
+    <w:abstractNumId w:val="0"/>
+  </w:num>
+</w:numbering>
 </file>
 
 <file path=word/styles.xml><?xml version="1.0" encoding="utf-8"?>
@@ -2034,6 +2256,17 @@
       </w:tblBorders>
     </w:tblPr>
   </w:style>
+  <w:style w:type="paragraph" w:styleId="Listenabsatz">
+    <w:name w:val="List Paragraph"/>
+    <w:basedOn w:val="Standard"/>
+    <w:uiPriority w:val="34"/>
+    <w:qFormat/>
+    <w:rsid w:val="007B69A1"/>
+    <w:pPr>
+      <w:ind w:left="720"/>
+      <w:contextualSpacing/>
+    </w:pPr>
+  </w:style>
 </w:styles>
 </file>
 

</xml_diff>